<commit_message>
Upgrate of the scripts and pictures
Corrected pictures for EIC, HESR and MOSOL are added
</commit_message>
<xml_diff>
--- a/examples/eidelyur/MCOOL/all_docs/my_docs/parkhomchukFrictionForce.docx
+++ b/examples/eidelyur/MCOOL/all_docs/my_docs/parkhomchukFrictionForce.docx
@@ -203,7 +203,7 @@
           <v:shape id="_x0000_i1041" type="#_x0000_t75" style="width:16.5pt;height:20.25pt" o:ole="">
             <v:imagedata r:id="rId6" o:title=""/>
           </v:shape>
-          <o:OLEObject Type="Embed" ProgID="Equation.DSMT4" ShapeID="_x0000_i1041" DrawAspect="Content" ObjectID="_1609150996" r:id="rId7"/>
+          <o:OLEObject Type="Embed" ProgID="Equation.DSMT4" ShapeID="_x0000_i1041" DrawAspect="Content" ObjectID="_1609160128" r:id="rId7"/>
         </w:object>
       </w:r>
       <w:r>
@@ -234,7 +234,7 @@
           <v:shape id="_x0000_i1063" type="#_x0000_t75" style="width:174.75pt;height:46.5pt" o:ole="">
             <v:imagedata r:id="rId8" o:title=""/>
           </v:shape>
-          <o:OLEObject Type="Embed" ProgID="Equation.DSMT4" ShapeID="_x0000_i1063" DrawAspect="Content" ObjectID="_1609150997" r:id="rId9"/>
+          <o:OLEObject Type="Embed" ProgID="Equation.DSMT4" ShapeID="_x0000_i1063" DrawAspect="Content" ObjectID="_1609160129" r:id="rId9"/>
         </w:object>
       </w:r>
       <w:r>
@@ -300,7 +300,7 @@
           <v:shape id="_x0000_i1038" type="#_x0000_t75" style="width:15pt;height:16.5pt" o:ole="">
             <v:imagedata r:id="rId10" o:title=""/>
           </v:shape>
-          <o:OLEObject Type="Embed" ProgID="Equation.DSMT4" ShapeID="_x0000_i1038" DrawAspect="Content" ObjectID="_1609150998" r:id="rId11"/>
+          <o:OLEObject Type="Embed" ProgID="Equation.DSMT4" ShapeID="_x0000_i1038" DrawAspect="Content" ObjectID="_1609160130" r:id="rId11"/>
         </w:object>
       </w:r>
       <w:r>
@@ -331,7 +331,7 @@
           <v:shape id="_x0000_i1043" type="#_x0000_t75" style="width:130.5pt;height:42.75pt" o:ole="">
             <v:imagedata r:id="rId12" o:title=""/>
           </v:shape>
-          <o:OLEObject Type="Embed" ProgID="Equation.DSMT4" ShapeID="_x0000_i1043" DrawAspect="Content" ObjectID="_1609150999" r:id="rId13"/>
+          <o:OLEObject Type="Embed" ProgID="Equation.DSMT4" ShapeID="_x0000_i1043" DrawAspect="Content" ObjectID="_1609160131" r:id="rId13"/>
         </w:object>
       </w:r>
       <w:r>
@@ -408,7 +408,7 @@
           <v:shape id="_x0000_i1162" type="#_x0000_t75" style="width:113.25pt;height:24pt" o:ole="">
             <v:imagedata r:id="rId14" o:title=""/>
           </v:shape>
-          <o:OLEObject Type="Embed" ProgID="Equation.DSMT4" ShapeID="_x0000_i1162" DrawAspect="Content" ObjectID="_1609151000" r:id="rId15"/>
+          <o:OLEObject Type="Embed" ProgID="Equation.DSMT4" ShapeID="_x0000_i1162" DrawAspect="Content" ObjectID="_1609160132" r:id="rId15"/>
         </w:object>
       </w:r>
       <w:r>
@@ -508,7 +508,7 @@
           <v:shape id="_x0000_i1049" type="#_x0000_t75" style="width:137.25pt;height:22.5pt" o:ole="">
             <v:imagedata r:id="rId16" o:title=""/>
           </v:shape>
-          <o:OLEObject Type="Embed" ProgID="Equation.DSMT4" ShapeID="_x0000_i1049" DrawAspect="Content" ObjectID="_1609151001" r:id="rId17"/>
+          <o:OLEObject Type="Embed" ProgID="Equation.DSMT4" ShapeID="_x0000_i1049" DrawAspect="Content" ObjectID="_1609160133" r:id="rId17"/>
         </w:object>
       </w:r>
       <w:r>
@@ -574,7 +574,7 @@
           <v:shape id="_x0000_i1055" type="#_x0000_t75" style="width:90.75pt;height:22.5pt" o:ole="">
             <v:imagedata r:id="rId18" o:title=""/>
           </v:shape>
-          <o:OLEObject Type="Embed" ProgID="Equation.DSMT4" ShapeID="_x0000_i1055" DrawAspect="Content" ObjectID="_1609151002" r:id="rId19"/>
+          <o:OLEObject Type="Embed" ProgID="Equation.DSMT4" ShapeID="_x0000_i1055" DrawAspect="Content" ObjectID="_1609160134" r:id="rId19"/>
         </w:object>
       </w:r>
       <w:r>
@@ -594,7 +594,7 @@
           <v:shape id="_x0000_i1058" type="#_x0000_t75" style="width:114pt;height:29.25pt" o:ole="">
             <v:imagedata r:id="rId20" o:title=""/>
           </v:shape>
-          <o:OLEObject Type="Embed" ProgID="Equation.DSMT4" ShapeID="_x0000_i1058" DrawAspect="Content" ObjectID="_1609151003" r:id="rId21"/>
+          <o:OLEObject Type="Embed" ProgID="Equation.DSMT4" ShapeID="_x0000_i1058" DrawAspect="Content" ObjectID="_1609160135" r:id="rId21"/>
         </w:object>
       </w:r>
       <w:r>
@@ -614,7 +614,7 @@
           <v:shape id="_x0000_i1061" type="#_x0000_t75" style="width:91.5pt;height:24pt" o:ole="">
             <v:imagedata r:id="rId22" o:title=""/>
           </v:shape>
-          <o:OLEObject Type="Embed" ProgID="Equation.DSMT4" ShapeID="_x0000_i1061" DrawAspect="Content" ObjectID="_1609151004" r:id="rId23"/>
+          <o:OLEObject Type="Embed" ProgID="Equation.DSMT4" ShapeID="_x0000_i1061" DrawAspect="Content" ObjectID="_1609160136" r:id="rId23"/>
         </w:object>
       </w:r>
       <w:r>
@@ -645,7 +645,7 @@
           <v:shape id="_x0000_i1083" type="#_x0000_t75" style="width:130.5pt;height:30pt" o:ole="">
             <v:imagedata r:id="rId24" o:title=""/>
           </v:shape>
-          <o:OLEObject Type="Embed" ProgID="Equation.DSMT4" ShapeID="_x0000_i1083" DrawAspect="Content" ObjectID="_1609151005" r:id="rId25"/>
+          <o:OLEObject Type="Embed" ProgID="Equation.DSMT4" ShapeID="_x0000_i1083" DrawAspect="Content" ObjectID="_1609160137" r:id="rId25"/>
         </w:object>
       </w:r>
       <w:r>
@@ -719,7 +719,7 @@
           <v:shape id="_x0000_i1090" type="#_x0000_t75" style="width:39pt;height:25.5pt" o:ole="">
             <v:imagedata r:id="rId26" o:title=""/>
           </v:shape>
-          <o:OLEObject Type="Embed" ProgID="Equation.DSMT4" ShapeID="_x0000_i1090" DrawAspect="Content" ObjectID="_1609151006" r:id="rId27"/>
+          <o:OLEObject Type="Embed" ProgID="Equation.DSMT4" ShapeID="_x0000_i1090" DrawAspect="Content" ObjectID="_1609160138" r:id="rId27"/>
         </w:object>
       </w:r>
       <w:r>
@@ -825,7 +825,7 @@
           <v:shape id="_x0000_i1092" type="#_x0000_t75" style="width:16.5pt;height:20.25pt" o:ole="">
             <v:imagedata r:id="rId6" o:title=""/>
           </v:shape>
-          <o:OLEObject Type="Embed" ProgID="Equation.DSMT4" ShapeID="_x0000_i1092" DrawAspect="Content" ObjectID="_1609151007" r:id="rId28"/>
+          <o:OLEObject Type="Embed" ProgID="Equation.DSMT4" ShapeID="_x0000_i1092" DrawAspect="Content" ObjectID="_1609160139" r:id="rId28"/>
         </w:object>
       </w:r>
       <w:r>
@@ -856,7 +856,7 @@
           <v:shape id="_x0000_i1222" type="#_x0000_t75" style="width:206.25pt;height:46.5pt" o:ole="">
             <v:imagedata r:id="rId29" o:title=""/>
           </v:shape>
-          <o:OLEObject Type="Embed" ProgID="Equation.DSMT4" ShapeID="_x0000_i1222" DrawAspect="Content" ObjectID="_1609151008" r:id="rId30"/>
+          <o:OLEObject Type="Embed" ProgID="Equation.DSMT4" ShapeID="_x0000_i1222" DrawAspect="Content" ObjectID="_1609160140" r:id="rId30"/>
         </w:object>
       </w:r>
       <w:r>
@@ -908,7 +908,7 @@
           <v:shape id="_x0000_i1091" type="#_x0000_t75" style="width:15pt;height:16.5pt" o:ole="">
             <v:imagedata r:id="rId10" o:title=""/>
           </v:shape>
-          <o:OLEObject Type="Embed" ProgID="Equation.DSMT4" ShapeID="_x0000_i1091" DrawAspect="Content" ObjectID="_1609151009" r:id="rId31"/>
+          <o:OLEObject Type="Embed" ProgID="Equation.DSMT4" ShapeID="_x0000_i1091" DrawAspect="Content" ObjectID="_1609160141" r:id="rId31"/>
         </w:object>
       </w:r>
       <w:r>
@@ -939,7 +939,7 @@
           <v:shape id="_x0000_i1093" type="#_x0000_t75" style="width:130.5pt;height:42.75pt" o:ole="">
             <v:imagedata r:id="rId12" o:title=""/>
           </v:shape>
-          <o:OLEObject Type="Embed" ProgID="Equation.DSMT4" ShapeID="_x0000_i1093" DrawAspect="Content" ObjectID="_1609151010" r:id="rId32"/>
+          <o:OLEObject Type="Embed" ProgID="Equation.DSMT4" ShapeID="_x0000_i1093" DrawAspect="Content" ObjectID="_1609160142" r:id="rId32"/>
         </w:object>
       </w:r>
       <w:r>
@@ -1015,7 +1015,7 @@
           <v:shape id="_x0000_i1105" type="#_x0000_t75" style="width:159.75pt;height:24pt" o:ole="">
             <v:imagedata r:id="rId33" o:title=""/>
           </v:shape>
-          <o:OLEObject Type="Embed" ProgID="Equation.DSMT4" ShapeID="_x0000_i1105" DrawAspect="Content" ObjectID="_1609151011" r:id="rId34"/>
+          <o:OLEObject Type="Embed" ProgID="Equation.DSMT4" ShapeID="_x0000_i1105" DrawAspect="Content" ObjectID="_1609160143" r:id="rId34"/>
         </w:object>
       </w:r>
       <w:r>
@@ -1094,7 +1094,7 @@
           <v:shape id="_x0000_i1109" type="#_x0000_t75" style="width:154.5pt;height:22.5pt" o:ole="">
             <v:imagedata r:id="rId35" o:title=""/>
           </v:shape>
-          <o:OLEObject Type="Embed" ProgID="Equation.DSMT4" ShapeID="_x0000_i1109" DrawAspect="Content" ObjectID="_1609151012" r:id="rId36"/>
+          <o:OLEObject Type="Embed" ProgID="Equation.DSMT4" ShapeID="_x0000_i1109" DrawAspect="Content" ObjectID="_1609160144" r:id="rId36"/>
         </w:object>
       </w:r>
       <w:r>
@@ -1154,7 +1154,7 @@
           <v:shape id="_x0000_i1096" type="#_x0000_t75" style="width:90.75pt;height:22.5pt" o:ole="">
             <v:imagedata r:id="rId18" o:title=""/>
           </v:shape>
-          <o:OLEObject Type="Embed" ProgID="Equation.DSMT4" ShapeID="_x0000_i1096" DrawAspect="Content" ObjectID="_1609151013" r:id="rId37"/>
+          <o:OLEObject Type="Embed" ProgID="Equation.DSMT4" ShapeID="_x0000_i1096" DrawAspect="Content" ObjectID="_1609160145" r:id="rId37"/>
         </w:object>
       </w:r>
       <w:r>
@@ -1175,7 +1175,7 @@
           <v:shape id="_x0000_i1113" type="#_x0000_t75" style="width:109.5pt;height:29.25pt" o:ole="">
             <v:imagedata r:id="rId38" o:title=""/>
           </v:shape>
-          <o:OLEObject Type="Embed" ProgID="Equation.DSMT4" ShapeID="_x0000_i1113" DrawAspect="Content" ObjectID="_1609151014" r:id="rId39"/>
+          <o:OLEObject Type="Embed" ProgID="Equation.DSMT4" ShapeID="_x0000_i1113" DrawAspect="Content" ObjectID="_1609160146" r:id="rId39"/>
         </w:object>
       </w:r>
       <w:bookmarkEnd w:id="1"/>
@@ -1196,7 +1196,7 @@
           <v:shape id="_x0000_i1098" type="#_x0000_t75" style="width:91.5pt;height:24pt" o:ole="">
             <v:imagedata r:id="rId22" o:title=""/>
           </v:shape>
-          <o:OLEObject Type="Embed" ProgID="Equation.DSMT4" ShapeID="_x0000_i1098" DrawAspect="Content" ObjectID="_1609151015" r:id="rId40"/>
+          <o:OLEObject Type="Embed" ProgID="Equation.DSMT4" ShapeID="_x0000_i1098" DrawAspect="Content" ObjectID="_1609160147" r:id="rId40"/>
         </w:object>
       </w:r>
       <w:r>
@@ -1227,7 +1227,7 @@
           <v:shape id="_x0000_i1115" type="#_x0000_t75" style="width:121.5pt;height:30pt" o:ole="">
             <v:imagedata r:id="rId41" o:title=""/>
           </v:shape>
-          <o:OLEObject Type="Embed" ProgID="Equation.DSMT4" ShapeID="_x0000_i1115" DrawAspect="Content" ObjectID="_1609151016" r:id="rId42"/>
+          <o:OLEObject Type="Embed" ProgID="Equation.DSMT4" ShapeID="_x0000_i1115" DrawAspect="Content" ObjectID="_1609160148" r:id="rId42"/>
         </w:object>
       </w:r>
       <w:r>
@@ -1294,7 +1294,7 @@
           <v:shape id="_x0000_i1117" type="#_x0000_t75" style="width:29.25pt;height:24pt" o:ole="">
             <v:imagedata r:id="rId43" o:title=""/>
           </v:shape>
-          <o:OLEObject Type="Embed" ProgID="Equation.DSMT4" ShapeID="_x0000_i1117" DrawAspect="Content" ObjectID="_1609151017" r:id="rId44"/>
+          <o:OLEObject Type="Embed" ProgID="Equation.DSMT4" ShapeID="_x0000_i1117" DrawAspect="Content" ObjectID="_1609160149" r:id="rId44"/>
         </w:object>
       </w:r>
       <w:r>
@@ -1376,7 +1376,7 @@
           <v:shape id="_x0000_i1119" type="#_x0000_t75" style="width:16.5pt;height:20.25pt" o:ole="">
             <v:imagedata r:id="rId6" o:title=""/>
           </v:shape>
-          <o:OLEObject Type="Embed" ProgID="Equation.DSMT4" ShapeID="_x0000_i1119" DrawAspect="Content" ObjectID="_1609151018" r:id="rId45"/>
+          <o:OLEObject Type="Embed" ProgID="Equation.DSMT4" ShapeID="_x0000_i1119" DrawAspect="Content" ObjectID="_1609160150" r:id="rId45"/>
         </w:object>
       </w:r>
       <w:r>
@@ -1407,7 +1407,7 @@
           <v:shape id="_x0000_i1132" type="#_x0000_t75" style="width:189.75pt;height:46.5pt" o:ole="">
             <v:imagedata r:id="rId46" o:title=""/>
           </v:shape>
-          <o:OLEObject Type="Embed" ProgID="Equation.DSMT4" ShapeID="_x0000_i1132" DrawAspect="Content" ObjectID="_1609151019" r:id="rId47"/>
+          <o:OLEObject Type="Embed" ProgID="Equation.DSMT4" ShapeID="_x0000_i1132" DrawAspect="Content" ObjectID="_1609160151" r:id="rId47"/>
         </w:object>
       </w:r>
       <w:r>
@@ -1459,7 +1459,7 @@
           <v:shape id="_x0000_i1118" type="#_x0000_t75" style="width:15pt;height:16.5pt" o:ole="">
             <v:imagedata r:id="rId10" o:title=""/>
           </v:shape>
-          <o:OLEObject Type="Embed" ProgID="Equation.DSMT4" ShapeID="_x0000_i1118" DrawAspect="Content" ObjectID="_1609151020" r:id="rId48"/>
+          <o:OLEObject Type="Embed" ProgID="Equation.DSMT4" ShapeID="_x0000_i1118" DrawAspect="Content" ObjectID="_1609160152" r:id="rId48"/>
         </w:object>
       </w:r>
       <w:r>
@@ -1490,7 +1490,7 @@
           <v:shape id="_x0000_i1134" type="#_x0000_t75" style="width:153pt;height:42.75pt" o:ole="">
             <v:imagedata r:id="rId49" o:title=""/>
           </v:shape>
-          <o:OLEObject Type="Embed" ProgID="Equation.DSMT4" ShapeID="_x0000_i1134" DrawAspect="Content" ObjectID="_1609151021" r:id="rId50"/>
+          <o:OLEObject Type="Embed" ProgID="Equation.DSMT4" ShapeID="_x0000_i1134" DrawAspect="Content" ObjectID="_1609160153" r:id="rId50"/>
         </w:object>
       </w:r>
       <w:r>
@@ -1591,7 +1591,7 @@
           <v:shape id="_x0000_i1143" type="#_x0000_t75" style="width:110.25pt;height:22.5pt" o:ole="">
             <v:imagedata r:id="rId51" o:title=""/>
           </v:shape>
-          <o:OLEObject Type="Embed" ProgID="Equation.DSMT4" ShapeID="_x0000_i1143" DrawAspect="Content" ObjectID="_1609151022" r:id="rId52"/>
+          <o:OLEObject Type="Embed" ProgID="Equation.DSMT4" ShapeID="_x0000_i1143" DrawAspect="Content" ObjectID="_1609160154" r:id="rId52"/>
         </w:object>
       </w:r>
       <w:r>
@@ -1622,7 +1622,7 @@
           <v:shape id="_x0000_i1127" type="#_x0000_t75" style="width:121.5pt;height:30pt" o:ole="">
             <v:imagedata r:id="rId41" o:title=""/>
           </v:shape>
-          <o:OLEObject Type="Embed" ProgID="Equation.DSMT4" ShapeID="_x0000_i1127" DrawAspect="Content" ObjectID="_1609151023" r:id="rId53"/>
+          <o:OLEObject Type="Embed" ProgID="Equation.DSMT4" ShapeID="_x0000_i1127" DrawAspect="Content" ObjectID="_1609160155" r:id="rId53"/>
         </w:object>
       </w:r>
       <w:r>
@@ -1689,7 +1689,7 @@
           <v:shape id="_x0000_i1128" type="#_x0000_t75" style="width:29.25pt;height:24pt" o:ole="">
             <v:imagedata r:id="rId43" o:title=""/>
           </v:shape>
-          <o:OLEObject Type="Embed" ProgID="Equation.DSMT4" ShapeID="_x0000_i1128" DrawAspect="Content" ObjectID="_1609151024" r:id="rId54"/>
+          <o:OLEObject Type="Embed" ProgID="Equation.DSMT4" ShapeID="_x0000_i1128" DrawAspect="Content" ObjectID="_1609160156" r:id="rId54"/>
         </w:object>
       </w:r>
       <w:r>
@@ -1778,7 +1778,7 @@
           <v:shape id="_x0000_i1147" type="#_x0000_t75" style="width:16.5pt;height:20.25pt" o:ole="">
             <v:imagedata r:id="rId6" o:title=""/>
           </v:shape>
-          <o:OLEObject Type="Embed" ProgID="Equation.DSMT4" ShapeID="_x0000_i1147" DrawAspect="Content" ObjectID="_1609151025" r:id="rId55"/>
+          <o:OLEObject Type="Embed" ProgID="Equation.DSMT4" ShapeID="_x0000_i1147" DrawAspect="Content" ObjectID="_1609160157" r:id="rId55"/>
         </w:object>
       </w:r>
       <w:r>
@@ -1809,7 +1809,7 @@
           <v:shape id="_x0000_i1158" type="#_x0000_t75" style="width:189.75pt;height:46.5pt" o:ole="">
             <v:imagedata r:id="rId56" o:title=""/>
           </v:shape>
-          <o:OLEObject Type="Embed" ProgID="Equation.DSMT4" ShapeID="_x0000_i1158" DrawAspect="Content" ObjectID="_1609151026" r:id="rId57"/>
+          <o:OLEObject Type="Embed" ProgID="Equation.DSMT4" ShapeID="_x0000_i1158" DrawAspect="Content" ObjectID="_1609160158" r:id="rId57"/>
         </w:object>
       </w:r>
       <w:r>
@@ -1861,7 +1861,7 @@
           <v:shape id="_x0000_i1146" type="#_x0000_t75" style="width:15pt;height:16.5pt" o:ole="">
             <v:imagedata r:id="rId10" o:title=""/>
           </v:shape>
-          <o:OLEObject Type="Embed" ProgID="Equation.DSMT4" ShapeID="_x0000_i1146" DrawAspect="Content" ObjectID="_1609151027" r:id="rId58"/>
+          <o:OLEObject Type="Embed" ProgID="Equation.DSMT4" ShapeID="_x0000_i1146" DrawAspect="Content" ObjectID="_1609160159" r:id="rId58"/>
         </w:object>
       </w:r>
       <w:r>
@@ -1892,7 +1892,7 @@
           <v:shape id="_x0000_i1148" type="#_x0000_t75" style="width:130.5pt;height:42.75pt" o:ole="">
             <v:imagedata r:id="rId12" o:title=""/>
           </v:shape>
-          <o:OLEObject Type="Embed" ProgID="Equation.DSMT4" ShapeID="_x0000_i1148" DrawAspect="Content" ObjectID="_1609151028" r:id="rId59"/>
+          <o:OLEObject Type="Embed" ProgID="Equation.DSMT4" ShapeID="_x0000_i1148" DrawAspect="Content" ObjectID="_1609160160" r:id="rId59"/>
         </w:object>
       </w:r>
       <w:r>
@@ -1969,7 +1969,7 @@
           <v:shape id="_x0000_i1164" type="#_x0000_t75" style="width:126.75pt;height:46.5pt" o:ole="">
             <v:imagedata r:id="rId60" o:title=""/>
           </v:shape>
-          <o:OLEObject Type="Embed" ProgID="Equation.DSMT4" ShapeID="_x0000_i1164" DrawAspect="Content" ObjectID="_1609151029" r:id="rId61"/>
+          <o:OLEObject Type="Embed" ProgID="Equation.DSMT4" ShapeID="_x0000_i1164" DrawAspect="Content" ObjectID="_1609160161" r:id="rId61"/>
         </w:object>
       </w:r>
       <w:r>
@@ -2054,7 +2054,7 @@
           <v:shape id="_x0000_i1149" type="#_x0000_t75" style="width:137.25pt;height:22.5pt" o:ole="">
             <v:imagedata r:id="rId16" o:title=""/>
           </v:shape>
-          <o:OLEObject Type="Embed" ProgID="Equation.DSMT4" ShapeID="_x0000_i1149" DrawAspect="Content" ObjectID="_1609151030" r:id="rId62"/>
+          <o:OLEObject Type="Embed" ProgID="Equation.DSMT4" ShapeID="_x0000_i1149" DrawAspect="Content" ObjectID="_1609160162" r:id="rId62"/>
         </w:object>
       </w:r>
       <w:r>
@@ -2120,7 +2120,7 @@
           <v:shape id="_x0000_i1150" type="#_x0000_t75" style="width:90.75pt;height:22.5pt" o:ole="">
             <v:imagedata r:id="rId18" o:title=""/>
           </v:shape>
-          <o:OLEObject Type="Embed" ProgID="Equation.DSMT4" ShapeID="_x0000_i1150" DrawAspect="Content" ObjectID="_1609151031" r:id="rId63"/>
+          <o:OLEObject Type="Embed" ProgID="Equation.DSMT4" ShapeID="_x0000_i1150" DrawAspect="Content" ObjectID="_1609160163" r:id="rId63"/>
         </w:object>
       </w:r>
       <w:r>
@@ -2140,7 +2140,7 @@
           <v:shape id="_x0000_i1151" type="#_x0000_t75" style="width:114pt;height:29.25pt" o:ole="">
             <v:imagedata r:id="rId20" o:title=""/>
           </v:shape>
-          <o:OLEObject Type="Embed" ProgID="Equation.DSMT4" ShapeID="_x0000_i1151" DrawAspect="Content" ObjectID="_1609151032" r:id="rId64"/>
+          <o:OLEObject Type="Embed" ProgID="Equation.DSMT4" ShapeID="_x0000_i1151" DrawAspect="Content" ObjectID="_1609160164" r:id="rId64"/>
         </w:object>
       </w:r>
       <w:r>
@@ -2160,7 +2160,7 @@
           <v:shape id="_x0000_i1152" type="#_x0000_t75" style="width:91.5pt;height:24pt" o:ole="">
             <v:imagedata r:id="rId22" o:title=""/>
           </v:shape>
-          <o:OLEObject Type="Embed" ProgID="Equation.DSMT4" ShapeID="_x0000_i1152" DrawAspect="Content" ObjectID="_1609151033" r:id="rId65"/>
+          <o:OLEObject Type="Embed" ProgID="Equation.DSMT4" ShapeID="_x0000_i1152" DrawAspect="Content" ObjectID="_1609160165" r:id="rId65"/>
         </w:object>
       </w:r>
       <w:r>
@@ -2191,7 +2191,7 @@
           <v:shape id="_x0000_i1166" type="#_x0000_t75" style="width:121.5pt;height:30pt" o:ole="">
             <v:imagedata r:id="rId66" o:title=""/>
           </v:shape>
-          <o:OLEObject Type="Embed" ProgID="Equation.DSMT4" ShapeID="_x0000_i1166" DrawAspect="Content" ObjectID="_1609151034" r:id="rId67"/>
+          <o:OLEObject Type="Embed" ProgID="Equation.DSMT4" ShapeID="_x0000_i1166" DrawAspect="Content" ObjectID="_1609160166" r:id="rId67"/>
         </w:object>
       </w:r>
       <w:r>
@@ -2258,7 +2258,7 @@
           <v:shape id="_x0000_i1168" type="#_x0000_t75" style="width:29.25pt;height:24pt" o:ole="">
             <v:imagedata r:id="rId68" o:title=""/>
           </v:shape>
-          <o:OLEObject Type="Embed" ProgID="Equation.DSMT4" ShapeID="_x0000_i1168" DrawAspect="Content" ObjectID="_1609151035" r:id="rId69"/>
+          <o:OLEObject Type="Embed" ProgID="Equation.DSMT4" ShapeID="_x0000_i1168" DrawAspect="Content" ObjectID="_1609160167" r:id="rId69"/>
         </w:object>
       </w:r>
       <w:r>
@@ -2354,7 +2354,7 @@
           <v:shape id="_x0000_i1170" type="#_x0000_t75" style="width:16.5pt;height:20.25pt" o:ole="">
             <v:imagedata r:id="rId6" o:title=""/>
           </v:shape>
-          <o:OLEObject Type="Embed" ProgID="Equation.DSMT4" ShapeID="_x0000_i1170" DrawAspect="Content" ObjectID="_1609151036" r:id="rId70"/>
+          <o:OLEObject Type="Embed" ProgID="Equation.DSMT4" ShapeID="_x0000_i1170" DrawAspect="Content" ObjectID="_1609160168" r:id="rId70"/>
         </w:object>
       </w:r>
       <w:r>
@@ -2385,7 +2385,7 @@
           <v:shape id="_x0000_i1181" type="#_x0000_t75" style="width:210pt;height:46.5pt" o:ole="">
             <v:imagedata r:id="rId71" o:title=""/>
           </v:shape>
-          <o:OLEObject Type="Embed" ProgID="Equation.DSMT4" ShapeID="_x0000_i1181" DrawAspect="Content" ObjectID="_1609151037" r:id="rId72"/>
+          <o:OLEObject Type="Embed" ProgID="Equation.DSMT4" ShapeID="_x0000_i1181" DrawAspect="Content" ObjectID="_1609160169" r:id="rId72"/>
         </w:object>
       </w:r>
       <w:r>
@@ -2437,7 +2437,7 @@
           <v:shape id="_x0000_i1169" type="#_x0000_t75" style="width:15pt;height:16.5pt" o:ole="">
             <v:imagedata r:id="rId10" o:title=""/>
           </v:shape>
-          <o:OLEObject Type="Embed" ProgID="Equation.DSMT4" ShapeID="_x0000_i1169" DrawAspect="Content" ObjectID="_1609151038" r:id="rId73"/>
+          <o:OLEObject Type="Embed" ProgID="Equation.DSMT4" ShapeID="_x0000_i1169" DrawAspect="Content" ObjectID="_1609160170" r:id="rId73"/>
         </w:object>
       </w:r>
       <w:r>
@@ -2468,7 +2468,7 @@
           <v:shape id="_x0000_i1171" type="#_x0000_t75" style="width:130.5pt;height:42.75pt" o:ole="">
             <v:imagedata r:id="rId12" o:title=""/>
           </v:shape>
-          <o:OLEObject Type="Embed" ProgID="Equation.DSMT4" ShapeID="_x0000_i1171" DrawAspect="Content" ObjectID="_1609151039" r:id="rId74"/>
+          <o:OLEObject Type="Embed" ProgID="Equation.DSMT4" ShapeID="_x0000_i1171" DrawAspect="Content" ObjectID="_1609160171" r:id="rId74"/>
         </w:object>
       </w:r>
       <w:r>
@@ -2545,7 +2545,7 @@
           <v:shape id="_x0000_i1183" type="#_x0000_t75" style="width:102pt;height:24pt" o:ole="">
             <v:imagedata r:id="rId75" o:title=""/>
           </v:shape>
-          <o:OLEObject Type="Embed" ProgID="Equation.DSMT4" ShapeID="_x0000_i1183" DrawAspect="Content" ObjectID="_1609151040" r:id="rId76"/>
+          <o:OLEObject Type="Embed" ProgID="Equation.DSMT4" ShapeID="_x0000_i1183" DrawAspect="Content" ObjectID="_1609160172" r:id="rId76"/>
         </w:object>
       </w:r>
       <w:r>
@@ -2638,7 +2638,7 @@
           <v:shape id="_x0000_i1189" type="#_x0000_t75" style="width:189.75pt;height:22.5pt" o:ole="">
             <v:imagedata r:id="rId77" o:title=""/>
           </v:shape>
-          <o:OLEObject Type="Embed" ProgID="Equation.DSMT4" ShapeID="_x0000_i1189" DrawAspect="Content" ObjectID="_1609151041" r:id="rId78"/>
+          <o:OLEObject Type="Embed" ProgID="Equation.DSMT4" ShapeID="_x0000_i1189" DrawAspect="Content" ObjectID="_1609160173" r:id="rId78"/>
         </w:object>
       </w:r>
       <w:r>
@@ -2703,7 +2703,7 @@
           <v:shape id="_x0000_i1173" type="#_x0000_t75" style="width:90.75pt;height:22.5pt" o:ole="">
             <v:imagedata r:id="rId18" o:title=""/>
           </v:shape>
-          <o:OLEObject Type="Embed" ProgID="Equation.DSMT4" ShapeID="_x0000_i1173" DrawAspect="Content" ObjectID="_1609151042" r:id="rId79"/>
+          <o:OLEObject Type="Embed" ProgID="Equation.DSMT4" ShapeID="_x0000_i1173" DrawAspect="Content" ObjectID="_1609160174" r:id="rId79"/>
         </w:object>
       </w:r>
       <w:r>
@@ -2723,7 +2723,7 @@
           <v:shape id="_x0000_i1191" type="#_x0000_t75" style="width:85.5pt;height:26.25pt" o:ole="">
             <v:imagedata r:id="rId80" o:title=""/>
           </v:shape>
-          <o:OLEObject Type="Embed" ProgID="Equation.DSMT4" ShapeID="_x0000_i1191" DrawAspect="Content" ObjectID="_1609151043" r:id="rId81"/>
+          <o:OLEObject Type="Embed" ProgID="Equation.DSMT4" ShapeID="_x0000_i1191" DrawAspect="Content" ObjectID="_1609160175" r:id="rId81"/>
         </w:object>
       </w:r>
       <w:r>
@@ -2743,7 +2743,7 @@
           <v:shape id="_x0000_i1175" type="#_x0000_t75" style="width:91.5pt;height:24pt" o:ole="">
             <v:imagedata r:id="rId22" o:title=""/>
           </v:shape>
-          <o:OLEObject Type="Embed" ProgID="Equation.DSMT4" ShapeID="_x0000_i1175" DrawAspect="Content" ObjectID="_1609151044" r:id="rId82"/>
+          <o:OLEObject Type="Embed" ProgID="Equation.DSMT4" ShapeID="_x0000_i1175" DrawAspect="Content" ObjectID="_1609160176" r:id="rId82"/>
         </w:object>
       </w:r>
       <w:r>
@@ -2774,7 +2774,7 @@
           <v:shape id="_x0000_i1193" type="#_x0000_t75" style="width:121.5pt;height:30pt" o:ole="">
             <v:imagedata r:id="rId83" o:title=""/>
           </v:shape>
-          <o:OLEObject Type="Embed" ProgID="Equation.DSMT4" ShapeID="_x0000_i1193" DrawAspect="Content" ObjectID="_1609151045" r:id="rId84"/>
+          <o:OLEObject Type="Embed" ProgID="Equation.DSMT4" ShapeID="_x0000_i1193" DrawAspect="Content" ObjectID="_1609160177" r:id="rId84"/>
         </w:object>
       </w:r>
       <w:r>
@@ -2848,7 +2848,7 @@
           <v:shape id="_x0000_i1205" type="#_x0000_t75" style="width:119.25pt;height:30pt" o:ole="">
             <v:imagedata r:id="rId85" o:title=""/>
           </v:shape>
-          <o:OLEObject Type="Embed" ProgID="Equation.DSMT4" ShapeID="_x0000_i1205" DrawAspect="Content" ObjectID="_1609151046" r:id="rId86"/>
+          <o:OLEObject Type="Embed" ProgID="Equation.DSMT4" ShapeID="_x0000_i1205" DrawAspect="Content" ObjectID="_1609160178" r:id="rId86"/>
         </w:object>
       </w:r>
       <w:r>
@@ -2875,7 +2875,7 @@
           <v:shape id="_x0000_i1198" type="#_x0000_t75" style="width:20.25pt;height:24pt" o:ole="">
             <v:imagedata r:id="rId87" o:title=""/>
           </v:shape>
-          <o:OLEObject Type="Embed" ProgID="Equation.DSMT4" ShapeID="_x0000_i1198" DrawAspect="Content" ObjectID="_1609151047" r:id="rId88"/>
+          <o:OLEObject Type="Embed" ProgID="Equation.DSMT4" ShapeID="_x0000_i1198" DrawAspect="Content" ObjectID="_1609160179" r:id="rId88"/>
         </w:object>
       </w:r>
       <w:r>
@@ -2910,7 +2910,7 @@
           <v:shape id="_x0000_i1203" type="#_x0000_t75" style="width:35.25pt;height:25.5pt" o:ole="">
             <v:imagedata r:id="rId89" o:title=""/>
           </v:shape>
-          <o:OLEObject Type="Embed" ProgID="Equation.DSMT4" ShapeID="_x0000_i1203" DrawAspect="Content" ObjectID="_1609151048" r:id="rId90"/>
+          <o:OLEObject Type="Embed" ProgID="Equation.DSMT4" ShapeID="_x0000_i1203" DrawAspect="Content" ObjectID="_1609160180" r:id="rId90"/>
         </w:object>
       </w:r>
       <w:r>
@@ -2999,7 +2999,7 @@
           <v:shape id="_x0000_i1207" type="#_x0000_t75" style="width:16.5pt;height:20.25pt" o:ole="">
             <v:imagedata r:id="rId6" o:title=""/>
           </v:shape>
-          <o:OLEObject Type="Embed" ProgID="Equation.DSMT4" ShapeID="_x0000_i1207" DrawAspect="Content" ObjectID="_1609151049" r:id="rId91"/>
+          <o:OLEObject Type="Embed" ProgID="Equation.DSMT4" ShapeID="_x0000_i1207" DrawAspect="Content" ObjectID="_1609160181" r:id="rId91"/>
         </w:object>
       </w:r>
       <w:r>
@@ -3030,7 +3030,7 @@
           <v:shape id="_x0000_i1224" type="#_x0000_t75" style="width:206.25pt;height:46.5pt" o:ole="">
             <v:imagedata r:id="rId92" o:title=""/>
           </v:shape>
-          <o:OLEObject Type="Embed" ProgID="Equation.DSMT4" ShapeID="_x0000_i1224" DrawAspect="Content" ObjectID="_1609151050" r:id="rId93"/>
+          <o:OLEObject Type="Embed" ProgID="Equation.DSMT4" ShapeID="_x0000_i1224" DrawAspect="Content" ObjectID="_1609160182" r:id="rId93"/>
         </w:object>
       </w:r>
       <w:r>
@@ -3082,7 +3082,7 @@
           <v:shape id="_x0000_i1206" type="#_x0000_t75" style="width:15pt;height:16.5pt" o:ole="">
             <v:imagedata r:id="rId10" o:title=""/>
           </v:shape>
-          <o:OLEObject Type="Embed" ProgID="Equation.DSMT4" ShapeID="_x0000_i1206" DrawAspect="Content" ObjectID="_1609151051" r:id="rId94"/>
+          <o:OLEObject Type="Embed" ProgID="Equation.DSMT4" ShapeID="_x0000_i1206" DrawAspect="Content" ObjectID="_1609160183" r:id="rId94"/>
         </w:object>
       </w:r>
       <w:r>
@@ -3113,7 +3113,7 @@
           <v:shape id="_x0000_i1208" type="#_x0000_t75" style="width:130.5pt;height:42.75pt" o:ole="">
             <v:imagedata r:id="rId12" o:title=""/>
           </v:shape>
-          <o:OLEObject Type="Embed" ProgID="Equation.DSMT4" ShapeID="_x0000_i1208" DrawAspect="Content" ObjectID="_1609151052" r:id="rId95"/>
+          <o:OLEObject Type="Embed" ProgID="Equation.DSMT4" ShapeID="_x0000_i1208" DrawAspect="Content" ObjectID="_1609160184" r:id="rId95"/>
         </w:object>
       </w:r>
       <w:r>
@@ -3190,7 +3190,7 @@
           <v:shape id="_x0000_i1226" type="#_x0000_t75" style="width:159.75pt;height:24pt" o:ole="">
             <v:imagedata r:id="rId33" o:title=""/>
           </v:shape>
-          <o:OLEObject Type="Embed" ProgID="Equation.DSMT4" ShapeID="_x0000_i1226" DrawAspect="Content" ObjectID="_1609151053" r:id="rId96"/>
+          <o:OLEObject Type="Embed" ProgID="Equation.DSMT4" ShapeID="_x0000_i1226" DrawAspect="Content" ObjectID="_1609160185" r:id="rId96"/>
         </w:object>
       </w:r>
       <w:r>
@@ -3267,7 +3267,7 @@
           <v:shape id="_x0000_i1228" type="#_x0000_t75" style="width:154.5pt;height:22.5pt" o:ole="">
             <v:imagedata r:id="rId97" o:title=""/>
           </v:shape>
-          <o:OLEObject Type="Embed" ProgID="Equation.DSMT4" ShapeID="_x0000_i1228" DrawAspect="Content" ObjectID="_1609151054" r:id="rId98"/>
+          <o:OLEObject Type="Embed" ProgID="Equation.DSMT4" ShapeID="_x0000_i1228" DrawAspect="Content" ObjectID="_1609160186" r:id="rId98"/>
         </w:object>
       </w:r>
       <w:r>
@@ -3326,7 +3326,7 @@
           <v:shape id="_x0000_i1210" type="#_x0000_t75" style="width:90.75pt;height:22.5pt" o:ole="">
             <v:imagedata r:id="rId18" o:title=""/>
           </v:shape>
-          <o:OLEObject Type="Embed" ProgID="Equation.DSMT4" ShapeID="_x0000_i1210" DrawAspect="Content" ObjectID="_1609151055" r:id="rId99"/>
+          <o:OLEObject Type="Embed" ProgID="Equation.DSMT4" ShapeID="_x0000_i1210" DrawAspect="Content" ObjectID="_1609160187" r:id="rId99"/>
         </w:object>
       </w:r>
       <w:r>
@@ -3346,7 +3346,7 @@
           <v:shape id="_x0000_i1230" type="#_x0000_t75" style="width:109.5pt;height:29.25pt" o:ole="">
             <v:imagedata r:id="rId38" o:title=""/>
           </v:shape>
-          <o:OLEObject Type="Embed" ProgID="Equation.DSMT4" ShapeID="_x0000_i1230" DrawAspect="Content" ObjectID="_1609151056" r:id="rId100"/>
+          <o:OLEObject Type="Embed" ProgID="Equation.DSMT4" ShapeID="_x0000_i1230" DrawAspect="Content" ObjectID="_1609160188" r:id="rId100"/>
         </w:object>
       </w:r>
       <w:r>
@@ -3366,7 +3366,7 @@
           <v:shape id="_x0000_i1212" type="#_x0000_t75" style="width:91.5pt;height:24pt" o:ole="">
             <v:imagedata r:id="rId22" o:title=""/>
           </v:shape>
-          <o:OLEObject Type="Embed" ProgID="Equation.DSMT4" ShapeID="_x0000_i1212" DrawAspect="Content" ObjectID="_1609151057" r:id="rId101"/>
+          <o:OLEObject Type="Embed" ProgID="Equation.DSMT4" ShapeID="_x0000_i1212" DrawAspect="Content" ObjectID="_1609160189" r:id="rId101"/>
         </w:object>
       </w:r>
       <w:r>
@@ -3398,7 +3398,7 @@
           <v:shape id="_x0000_i1232" type="#_x0000_t75" style="width:121.5pt;height:30pt" o:ole="">
             <v:imagedata r:id="rId102" o:title=""/>
           </v:shape>
-          <o:OLEObject Type="Embed" ProgID="Equation.DSMT4" ShapeID="_x0000_i1232" DrawAspect="Content" ObjectID="_1609151058" r:id="rId103"/>
+          <o:OLEObject Type="Embed" ProgID="Equation.DSMT4" ShapeID="_x0000_i1232" DrawAspect="Content" ObjectID="_1609160190" r:id="rId103"/>
         </w:object>
       </w:r>
       <w:bookmarkEnd w:id="2"/>
@@ -3460,7 +3460,7 @@
           <v:shape id="_x0000_i1237" type="#_x0000_t75" style="width:31.5pt;height:24pt" o:ole="">
             <v:imagedata r:id="rId104" o:title=""/>
           </v:shape>
-          <o:OLEObject Type="Embed" ProgID="Equation.DSMT4" ShapeID="_x0000_i1237" DrawAspect="Content" ObjectID="_1609151059" r:id="rId105"/>
+          <o:OLEObject Type="Embed" ProgID="Equation.DSMT4" ShapeID="_x0000_i1237" DrawAspect="Content" ObjectID="_1609160191" r:id="rId105"/>
         </w:object>
       </w:r>
       <w:bookmarkEnd w:id="3"/>
@@ -3569,7 +3569,7 @@
           <v:shape id="_x0000_i1242" type="#_x0000_t75" style="width:17.25pt;height:22.5pt" o:ole="">
             <v:imagedata r:id="rId106" o:title=""/>
           </v:shape>
-          <o:OLEObject Type="Embed" ProgID="Equation.DSMT4" ShapeID="_x0000_i1242" DrawAspect="Content" ObjectID="_1609151060" r:id="rId107"/>
+          <o:OLEObject Type="Embed" ProgID="Equation.DSMT4" ShapeID="_x0000_i1242" DrawAspect="Content" ObjectID="_1609160192" r:id="rId107"/>
         </w:object>
       </w:r>
       <w:r>
@@ -3596,7 +3596,7 @@
           <v:shape id="_x0000_i1245" type="#_x0000_t75" style="width:24pt;height:16.5pt" o:ole="">
             <v:imagedata r:id="rId108" o:title=""/>
           </v:shape>
-          <o:OLEObject Type="Embed" ProgID="Equation.DSMT4" ShapeID="_x0000_i1245" DrawAspect="Content" ObjectID="_1609151061" r:id="rId109"/>
+          <o:OLEObject Type="Embed" ProgID="Equation.DSMT4" ShapeID="_x0000_i1245" DrawAspect="Content" ObjectID="_1609160193" r:id="rId109"/>
         </w:object>
       </w:r>
       <w:r>
@@ -3627,7 +3627,7 @@
           <v:shape id="_x0000_i1248" type="#_x0000_t75" style="width:283.5pt;height:120.75pt" o:ole="">
             <v:imagedata r:id="rId110" o:title=""/>
           </v:shape>
-          <o:OLEObject Type="Embed" ProgID="Equation.DSMT4" ShapeID="_x0000_i1248" DrawAspect="Content" ObjectID="_1609151062" r:id="rId111"/>
+          <o:OLEObject Type="Embed" ProgID="Equation.DSMT4" ShapeID="_x0000_i1248" DrawAspect="Content" ObjectID="_1609160194" r:id="rId111"/>
         </w:object>
       </w:r>
       <w:r>
@@ -3888,7 +3888,7 @@
           <v:shape id="_x0000_i1264" type="#_x0000_t75" style="width:300pt;height:189pt" o:ole="">
             <v:imagedata r:id="rId112" o:title=""/>
           </v:shape>
-          <o:OLEObject Type="Embed" ProgID="Equation.DSMT4" ShapeID="_x0000_i1264" DrawAspect="Content" ObjectID="_1609151063" r:id="rId113"/>
+          <o:OLEObject Type="Embed" ProgID="Equation.DSMT4" ShapeID="_x0000_i1264" DrawAspect="Content" ObjectID="_1609160195" r:id="rId113"/>
         </w:object>
       </w:r>
     </w:p>
@@ -3932,8 +3932,6 @@
         </w:rPr>
         <w:t xml:space="preserve">the </w:t>
       </w:r>
-      <w:bookmarkStart w:id="4" w:name="_GoBack"/>
-      <w:bookmarkEnd w:id="4"/>
       <w:r>
         <w:rPr>
           <w:sz w:val="32"/>
@@ -3971,7 +3969,7 @@
           <v:shape id="_x0000_i1270" type="#_x0000_t75" style="width:476.25pt;height:216.75pt" o:ole="">
             <v:imagedata r:id="rId114" o:title=""/>
           </v:shape>
-          <o:OLEObject Type="Embed" ProgID="Equation.DSMT4" ShapeID="_x0000_i1270" DrawAspect="Content" ObjectID="_1609151064" r:id="rId115"/>
+          <o:OLEObject Type="Embed" ProgID="Equation.DSMT4" ShapeID="_x0000_i1270" DrawAspect="Content" ObjectID="_1609160196" r:id="rId115"/>
         </w:object>
       </w:r>
     </w:p>
@@ -4070,6 +4068,7 @@
           <w:szCs w:val="32"/>
         </w:rPr>
       </w:pPr>
+      <w:bookmarkStart w:id="4" w:name="_GoBack"/>
       <w:r>
         <w:rPr>
           <w:noProof/>
@@ -4078,9 +4077,9 @@
         </w:rPr>
         <w:drawing>
           <wp:inline distT="0" distB="0" distL="0" distR="0">
-            <wp:extent cx="4242816" cy="3182112"/>
-            <wp:effectExtent l="0" t="0" r="5715" b="0"/>
-            <wp:docPr id="2" name="Picture 2" descr="A close up of a map&#10;&#10;Description generated with very high confidence"/>
+            <wp:extent cx="4096512" cy="3072384"/>
+            <wp:effectExtent l="0" t="0" r="0" b="0"/>
+            <wp:docPr id="4" name="Picture 4" descr="A screenshot of a cell phone&#10;&#10;Description generated with high confidence"/>
             <wp:cNvGraphicFramePr>
               <a:graphicFrameLocks xmlns:a="http://schemas.openxmlformats.org/drawingml/2006/main" noChangeAspect="1"/>
             </wp:cNvGraphicFramePr>
@@ -4088,7 +4087,7 @@
               <a:graphicData uri="http://schemas.openxmlformats.org/drawingml/2006/picture">
                 <pic:pic xmlns:pic="http://schemas.openxmlformats.org/drawingml/2006/picture">
                   <pic:nvPicPr>
-                    <pic:cNvPr id="2" name="HESR_coldBeam_Parkhomchuk_fig5.jpg"/>
+                    <pic:cNvPr id="4" name="HESR_coldBeam_Parkhomchuk_fig5.jpg"/>
                     <pic:cNvPicPr/>
                   </pic:nvPicPr>
                   <pic:blipFill>
@@ -4106,7 +4105,7 @@
                   <pic:spPr>
                     <a:xfrm>
                       <a:off x="0" y="0"/>
-                      <a:ext cx="4242816" cy="3182112"/>
+                      <a:ext cx="4096512" cy="3072384"/>
                     </a:xfrm>
                     <a:prstGeom prst="rect">
                       <a:avLst/>
@@ -4118,6 +4117,7 @@
           </wp:inline>
         </w:drawing>
       </w:r>
+      <w:bookmarkEnd w:id="4"/>
     </w:p>
     <w:p>
       <w:pPr>
@@ -5751,7 +5751,7 @@
 </file>
 
 <file path=customXml/itemProps1.xml><?xml version="1.0" encoding="utf-8"?>
-<ds:datastoreItem xmlns:ds="http://schemas.openxmlformats.org/officeDocument/2006/customXml" ds:itemID="{0D4B4D76-3D20-49D4-90BD-174EB76AB0EB}">
+<ds:datastoreItem xmlns:ds="http://schemas.openxmlformats.org/officeDocument/2006/customXml" ds:itemID="{B013B8C2-24B2-4089-B294-FB4FE2DB90D8}">
   <ds:schemaRefs>
     <ds:schemaRef ds:uri="http://schemas.openxmlformats.org/officeDocument/2006/bibliography"/>
   </ds:schemaRefs>

</xml_diff>